<commit_message>
added defect tracking log
</commit_message>
<xml_diff>
--- a/Test Plan Draft.docx
+++ b/Test Plan Draft.docx
@@ -337,6 +337,17 @@
           </w:r>
         </w:p>
         <w:p>
+          <w:pPr>
+            <w:pStyle w:val="TOC1"/>
+            <w:tabs>
+              <w:tab w:val="right" w:leader="dot" w:pos="9350"/>
+            </w:tabs>
+            <w:rPr>
+              <w:rFonts w:eastAsiaTheme="minorEastAsia"/>
+              <w:noProof/>
+              <w:lang w:val="en-GB" w:eastAsia="en-GB"/>
+            </w:rPr>
+          </w:pPr>
           <w:r>
             <w:fldChar w:fldCharType="begin"/>
           </w:r>
@@ -346,14 +357,1590 @@
           <w:r>
             <w:fldChar w:fldCharType="separate"/>
           </w:r>
-          <w:r>
+          <w:hyperlink w:anchor="_Toc76719961" w:history="1">
+            <w:r>
+              <w:rPr>
+                <w:rStyle w:val="Hyperlink"/>
+                <w:noProof/>
+                <w:lang w:val="en-GB" w:eastAsia="en-GB"/>
+              </w:rPr>
+              <w:t>1.0 Document Information</w:t>
+            </w:r>
+            <w:r>
+              <w:rPr>
+                <w:noProof/>
+                <w:webHidden/>
+              </w:rPr>
+              <w:tab/>
+            </w:r>
+            <w:r>
+              <w:rPr>
+                <w:noProof/>
+                <w:webHidden/>
+              </w:rPr>
+              <w:fldChar w:fldCharType="begin"/>
+            </w:r>
+            <w:r>
+              <w:rPr>
+                <w:noProof/>
+                <w:webHidden/>
+              </w:rPr>
+              <w:instrText xml:space="preserve"> PAGEREF _Toc76719961 \h </w:instrText>
+            </w:r>
+            <w:r>
+              <w:rPr>
+                <w:noProof/>
+                <w:webHidden/>
+              </w:rPr>
+            </w:r>
+            <w:r>
+              <w:rPr>
+                <w:noProof/>
+                <w:webHidden/>
+              </w:rPr>
+              <w:fldChar w:fldCharType="separate"/>
+            </w:r>
+            <w:r>
+              <w:rPr>
+                <w:noProof/>
+                <w:webHidden/>
+              </w:rPr>
+              <w:t>3</w:t>
+            </w:r>
+            <w:r>
+              <w:rPr>
+                <w:noProof/>
+                <w:webHidden/>
+              </w:rPr>
+              <w:fldChar w:fldCharType="end"/>
+            </w:r>
+          </w:hyperlink>
+        </w:p>
+        <w:p>
+          <w:pPr>
+            <w:pStyle w:val="TOC2"/>
+            <w:tabs>
+              <w:tab w:val="right" w:leader="dot" w:pos="9350"/>
+            </w:tabs>
             <w:rPr>
-              <w:b/>
-              <w:bCs/>
+              <w:rFonts w:eastAsiaTheme="minorEastAsia"/>
               <w:noProof/>
+              <w:lang w:val="en-GB" w:eastAsia="en-GB"/>
             </w:rPr>
-            <w:t>No table of contents entries found.</w:t>
-          </w:r>
+          </w:pPr>
+          <w:hyperlink w:anchor="_Toc76719962" w:history="1">
+            <w:r>
+              <w:rPr>
+                <w:rStyle w:val="Hyperlink"/>
+                <w:noProof/>
+                <w:lang w:val="en-GB" w:eastAsia="en-GB"/>
+              </w:rPr>
+              <w:t>1.1 Document Detail </w:t>
+            </w:r>
+            <w:r>
+              <w:rPr>
+                <w:noProof/>
+                <w:webHidden/>
+              </w:rPr>
+              <w:tab/>
+            </w:r>
+            <w:r>
+              <w:rPr>
+                <w:noProof/>
+                <w:webHidden/>
+              </w:rPr>
+              <w:fldChar w:fldCharType="begin"/>
+            </w:r>
+            <w:r>
+              <w:rPr>
+                <w:noProof/>
+                <w:webHidden/>
+              </w:rPr>
+              <w:instrText xml:space="preserve"> PAGEREF _Toc76719962 \h </w:instrText>
+            </w:r>
+            <w:r>
+              <w:rPr>
+                <w:noProof/>
+                <w:webHidden/>
+              </w:rPr>
+            </w:r>
+            <w:r>
+              <w:rPr>
+                <w:noProof/>
+                <w:webHidden/>
+              </w:rPr>
+              <w:fldChar w:fldCharType="separate"/>
+            </w:r>
+            <w:r>
+              <w:rPr>
+                <w:noProof/>
+                <w:webHidden/>
+              </w:rPr>
+              <w:t>3</w:t>
+            </w:r>
+            <w:r>
+              <w:rPr>
+                <w:noProof/>
+                <w:webHidden/>
+              </w:rPr>
+              <w:fldChar w:fldCharType="end"/>
+            </w:r>
+          </w:hyperlink>
+        </w:p>
+        <w:p>
+          <w:pPr>
+            <w:pStyle w:val="TOC2"/>
+            <w:tabs>
+              <w:tab w:val="right" w:leader="dot" w:pos="9350"/>
+            </w:tabs>
+            <w:rPr>
+              <w:rFonts w:eastAsiaTheme="minorEastAsia"/>
+              <w:noProof/>
+              <w:lang w:val="en-GB" w:eastAsia="en-GB"/>
+            </w:rPr>
+          </w:pPr>
+          <w:hyperlink w:anchor="_Toc76719963" w:history="1">
+            <w:r>
+              <w:rPr>
+                <w:rStyle w:val="Hyperlink"/>
+                <w:noProof/>
+                <w:lang w:val="en-GB" w:eastAsia="en-GB"/>
+              </w:rPr>
+              <w:t>1.2 Document Authorisation </w:t>
+            </w:r>
+            <w:r>
+              <w:rPr>
+                <w:noProof/>
+                <w:webHidden/>
+              </w:rPr>
+              <w:tab/>
+            </w:r>
+            <w:r>
+              <w:rPr>
+                <w:noProof/>
+                <w:webHidden/>
+              </w:rPr>
+              <w:fldChar w:fldCharType="begin"/>
+            </w:r>
+            <w:r>
+              <w:rPr>
+                <w:noProof/>
+                <w:webHidden/>
+              </w:rPr>
+              <w:instrText xml:space="preserve"> PAGEREF _Toc76719963 \h </w:instrText>
+            </w:r>
+            <w:r>
+              <w:rPr>
+                <w:noProof/>
+                <w:webHidden/>
+              </w:rPr>
+            </w:r>
+            <w:r>
+              <w:rPr>
+                <w:noProof/>
+                <w:webHidden/>
+              </w:rPr>
+              <w:fldChar w:fldCharType="separate"/>
+            </w:r>
+            <w:r>
+              <w:rPr>
+                <w:noProof/>
+                <w:webHidden/>
+              </w:rPr>
+              <w:t>3</w:t>
+            </w:r>
+            <w:r>
+              <w:rPr>
+                <w:noProof/>
+                <w:webHidden/>
+              </w:rPr>
+              <w:fldChar w:fldCharType="end"/>
+            </w:r>
+          </w:hyperlink>
+        </w:p>
+        <w:p>
+          <w:pPr>
+            <w:pStyle w:val="TOC2"/>
+            <w:tabs>
+              <w:tab w:val="right" w:leader="dot" w:pos="9350"/>
+            </w:tabs>
+            <w:rPr>
+              <w:rFonts w:eastAsiaTheme="minorEastAsia"/>
+              <w:noProof/>
+              <w:lang w:val="en-GB" w:eastAsia="en-GB"/>
+            </w:rPr>
+          </w:pPr>
+          <w:hyperlink w:anchor="_Toc76719964" w:history="1">
+            <w:r>
+              <w:rPr>
+                <w:rStyle w:val="Hyperlink"/>
+                <w:noProof/>
+                <w:lang w:val="en-GB" w:eastAsia="en-GB"/>
+              </w:rPr>
+              <w:t>1.3 Document History </w:t>
+            </w:r>
+            <w:r>
+              <w:rPr>
+                <w:noProof/>
+                <w:webHidden/>
+              </w:rPr>
+              <w:tab/>
+            </w:r>
+            <w:r>
+              <w:rPr>
+                <w:noProof/>
+                <w:webHidden/>
+              </w:rPr>
+              <w:fldChar w:fldCharType="begin"/>
+            </w:r>
+            <w:r>
+              <w:rPr>
+                <w:noProof/>
+                <w:webHidden/>
+              </w:rPr>
+              <w:instrText xml:space="preserve"> PAGEREF _Toc76719964 \h </w:instrText>
+            </w:r>
+            <w:r>
+              <w:rPr>
+                <w:noProof/>
+                <w:webHidden/>
+              </w:rPr>
+            </w:r>
+            <w:r>
+              <w:rPr>
+                <w:noProof/>
+                <w:webHidden/>
+              </w:rPr>
+              <w:fldChar w:fldCharType="separate"/>
+            </w:r>
+            <w:r>
+              <w:rPr>
+                <w:noProof/>
+                <w:webHidden/>
+              </w:rPr>
+              <w:t>3</w:t>
+            </w:r>
+            <w:r>
+              <w:rPr>
+                <w:noProof/>
+                <w:webHidden/>
+              </w:rPr>
+              <w:fldChar w:fldCharType="end"/>
+            </w:r>
+          </w:hyperlink>
+        </w:p>
+        <w:p>
+          <w:pPr>
+            <w:pStyle w:val="TOC1"/>
+            <w:tabs>
+              <w:tab w:val="right" w:leader="dot" w:pos="9350"/>
+            </w:tabs>
+            <w:rPr>
+              <w:rFonts w:eastAsiaTheme="minorEastAsia"/>
+              <w:noProof/>
+              <w:lang w:val="en-GB" w:eastAsia="en-GB"/>
+            </w:rPr>
+          </w:pPr>
+          <w:hyperlink w:anchor="_Toc76719965" w:history="1">
+            <w:r>
+              <w:rPr>
+                <w:rStyle w:val="Hyperlink"/>
+                <w:noProof/>
+                <w:lang w:val="en-GB" w:eastAsia="en-GB"/>
+              </w:rPr>
+              <w:t>2.0 INTRODUCTION </w:t>
+            </w:r>
+            <w:r>
+              <w:rPr>
+                <w:noProof/>
+                <w:webHidden/>
+              </w:rPr>
+              <w:tab/>
+            </w:r>
+            <w:r>
+              <w:rPr>
+                <w:noProof/>
+                <w:webHidden/>
+              </w:rPr>
+              <w:fldChar w:fldCharType="begin"/>
+            </w:r>
+            <w:r>
+              <w:rPr>
+                <w:noProof/>
+                <w:webHidden/>
+              </w:rPr>
+              <w:instrText xml:space="preserve"> PAGEREF _Toc76719965 \h </w:instrText>
+            </w:r>
+            <w:r>
+              <w:rPr>
+                <w:noProof/>
+                <w:webHidden/>
+              </w:rPr>
+            </w:r>
+            <w:r>
+              <w:rPr>
+                <w:noProof/>
+                <w:webHidden/>
+              </w:rPr>
+              <w:fldChar w:fldCharType="separate"/>
+            </w:r>
+            <w:r>
+              <w:rPr>
+                <w:noProof/>
+                <w:webHidden/>
+              </w:rPr>
+              <w:t>3</w:t>
+            </w:r>
+            <w:r>
+              <w:rPr>
+                <w:noProof/>
+                <w:webHidden/>
+              </w:rPr>
+              <w:fldChar w:fldCharType="end"/>
+            </w:r>
+          </w:hyperlink>
+        </w:p>
+        <w:p>
+          <w:pPr>
+            <w:pStyle w:val="TOC2"/>
+            <w:tabs>
+              <w:tab w:val="right" w:leader="dot" w:pos="9350"/>
+            </w:tabs>
+            <w:rPr>
+              <w:rFonts w:eastAsiaTheme="minorEastAsia"/>
+              <w:noProof/>
+              <w:lang w:val="en-GB" w:eastAsia="en-GB"/>
+            </w:rPr>
+          </w:pPr>
+          <w:hyperlink w:anchor="_Toc76719966" w:history="1">
+            <w:r>
+              <w:rPr>
+                <w:rStyle w:val="Hyperlink"/>
+                <w:noProof/>
+                <w:lang w:val="en-GB" w:eastAsia="en-GB"/>
+              </w:rPr>
+              <w:t>2.1 </w:t>
+            </w:r>
+            <w:r>
+              <w:rPr>
+                <w:rStyle w:val="Hyperlink"/>
+                <w:noProof/>
+                <w:lang w:eastAsia="en-GB"/>
+              </w:rPr>
+              <w:t>PURPOSE</w:t>
+            </w:r>
+            <w:r>
+              <w:rPr>
+                <w:rStyle w:val="Hyperlink"/>
+                <w:noProof/>
+                <w:lang w:val="en-GB" w:eastAsia="en-GB"/>
+              </w:rPr>
+              <w:t>:  </w:t>
+            </w:r>
+            <w:r>
+              <w:rPr>
+                <w:noProof/>
+                <w:webHidden/>
+              </w:rPr>
+              <w:tab/>
+            </w:r>
+            <w:r>
+              <w:rPr>
+                <w:noProof/>
+                <w:webHidden/>
+              </w:rPr>
+              <w:fldChar w:fldCharType="begin"/>
+            </w:r>
+            <w:r>
+              <w:rPr>
+                <w:noProof/>
+                <w:webHidden/>
+              </w:rPr>
+              <w:instrText xml:space="preserve"> PAGEREF _Toc76719966 \h </w:instrText>
+            </w:r>
+            <w:r>
+              <w:rPr>
+                <w:noProof/>
+                <w:webHidden/>
+              </w:rPr>
+            </w:r>
+            <w:r>
+              <w:rPr>
+                <w:noProof/>
+                <w:webHidden/>
+              </w:rPr>
+              <w:fldChar w:fldCharType="separate"/>
+            </w:r>
+            <w:r>
+              <w:rPr>
+                <w:noProof/>
+                <w:webHidden/>
+              </w:rPr>
+              <w:t>3</w:t>
+            </w:r>
+            <w:r>
+              <w:rPr>
+                <w:noProof/>
+                <w:webHidden/>
+              </w:rPr>
+              <w:fldChar w:fldCharType="end"/>
+            </w:r>
+          </w:hyperlink>
+        </w:p>
+        <w:p>
+          <w:pPr>
+            <w:pStyle w:val="TOC2"/>
+            <w:tabs>
+              <w:tab w:val="right" w:leader="dot" w:pos="9350"/>
+            </w:tabs>
+            <w:rPr>
+              <w:rFonts w:eastAsiaTheme="minorEastAsia"/>
+              <w:noProof/>
+              <w:lang w:val="en-GB" w:eastAsia="en-GB"/>
+            </w:rPr>
+          </w:pPr>
+          <w:hyperlink w:anchor="_Toc76719967" w:history="1">
+            <w:r>
+              <w:rPr>
+                <w:rStyle w:val="Hyperlink"/>
+                <w:noProof/>
+                <w:lang w:val="en-GB" w:eastAsia="en-GB"/>
+              </w:rPr>
+              <w:t>2.2 OVERVIEW </w:t>
+            </w:r>
+            <w:r>
+              <w:rPr>
+                <w:noProof/>
+                <w:webHidden/>
+              </w:rPr>
+              <w:tab/>
+            </w:r>
+            <w:r>
+              <w:rPr>
+                <w:noProof/>
+                <w:webHidden/>
+              </w:rPr>
+              <w:fldChar w:fldCharType="begin"/>
+            </w:r>
+            <w:r>
+              <w:rPr>
+                <w:noProof/>
+                <w:webHidden/>
+              </w:rPr>
+              <w:instrText xml:space="preserve"> PAGEREF _Toc76719967 \h </w:instrText>
+            </w:r>
+            <w:r>
+              <w:rPr>
+                <w:noProof/>
+                <w:webHidden/>
+              </w:rPr>
+            </w:r>
+            <w:r>
+              <w:rPr>
+                <w:noProof/>
+                <w:webHidden/>
+              </w:rPr>
+              <w:fldChar w:fldCharType="separate"/>
+            </w:r>
+            <w:r>
+              <w:rPr>
+                <w:noProof/>
+                <w:webHidden/>
+              </w:rPr>
+              <w:t>3</w:t>
+            </w:r>
+            <w:r>
+              <w:rPr>
+                <w:noProof/>
+                <w:webHidden/>
+              </w:rPr>
+              <w:fldChar w:fldCharType="end"/>
+            </w:r>
+          </w:hyperlink>
+        </w:p>
+        <w:p>
+          <w:pPr>
+            <w:pStyle w:val="TOC2"/>
+            <w:tabs>
+              <w:tab w:val="right" w:leader="dot" w:pos="9350"/>
+            </w:tabs>
+            <w:rPr>
+              <w:rFonts w:eastAsiaTheme="minorEastAsia"/>
+              <w:noProof/>
+              <w:lang w:val="en-GB" w:eastAsia="en-GB"/>
+            </w:rPr>
+          </w:pPr>
+          <w:hyperlink w:anchor="_Toc76719968" w:history="1">
+            <w:r>
+              <w:rPr>
+                <w:rStyle w:val="Hyperlink"/>
+                <w:noProof/>
+                <w:lang w:eastAsia="en-GB"/>
+              </w:rPr>
+              <w:t>2.3 OBJECTIVES </w:t>
+            </w:r>
+            <w:r>
+              <w:rPr>
+                <w:noProof/>
+                <w:webHidden/>
+              </w:rPr>
+              <w:tab/>
+            </w:r>
+            <w:r>
+              <w:rPr>
+                <w:noProof/>
+                <w:webHidden/>
+              </w:rPr>
+              <w:fldChar w:fldCharType="begin"/>
+            </w:r>
+            <w:r>
+              <w:rPr>
+                <w:noProof/>
+                <w:webHidden/>
+              </w:rPr>
+              <w:instrText xml:space="preserve"> PAGEREF _Toc76719968 \h </w:instrText>
+            </w:r>
+            <w:r>
+              <w:rPr>
+                <w:noProof/>
+                <w:webHidden/>
+              </w:rPr>
+            </w:r>
+            <w:r>
+              <w:rPr>
+                <w:noProof/>
+                <w:webHidden/>
+              </w:rPr>
+              <w:fldChar w:fldCharType="separate"/>
+            </w:r>
+            <w:r>
+              <w:rPr>
+                <w:noProof/>
+                <w:webHidden/>
+              </w:rPr>
+              <w:t>3</w:t>
+            </w:r>
+            <w:r>
+              <w:rPr>
+                <w:noProof/>
+                <w:webHidden/>
+              </w:rPr>
+              <w:fldChar w:fldCharType="end"/>
+            </w:r>
+          </w:hyperlink>
+        </w:p>
+        <w:p>
+          <w:pPr>
+            <w:pStyle w:val="TOC2"/>
+            <w:tabs>
+              <w:tab w:val="right" w:leader="dot" w:pos="9350"/>
+            </w:tabs>
+            <w:rPr>
+              <w:rFonts w:eastAsiaTheme="minorEastAsia"/>
+              <w:noProof/>
+              <w:lang w:val="en-GB" w:eastAsia="en-GB"/>
+            </w:rPr>
+          </w:pPr>
+          <w:hyperlink w:anchor="_Toc76719969" w:history="1">
+            <w:r>
+              <w:rPr>
+                <w:rStyle w:val="Hyperlink"/>
+                <w:noProof/>
+                <w:lang w:val="en-GB" w:eastAsia="en-GB"/>
+              </w:rPr>
+              <w:t>2.4 SCOPE </w:t>
+            </w:r>
+            <w:r>
+              <w:rPr>
+                <w:noProof/>
+                <w:webHidden/>
+              </w:rPr>
+              <w:tab/>
+            </w:r>
+            <w:r>
+              <w:rPr>
+                <w:noProof/>
+                <w:webHidden/>
+              </w:rPr>
+              <w:fldChar w:fldCharType="begin"/>
+            </w:r>
+            <w:r>
+              <w:rPr>
+                <w:noProof/>
+                <w:webHidden/>
+              </w:rPr>
+              <w:instrText xml:space="preserve"> PAGEREF _Toc76719969 \h </w:instrText>
+            </w:r>
+            <w:r>
+              <w:rPr>
+                <w:noProof/>
+                <w:webHidden/>
+              </w:rPr>
+            </w:r>
+            <w:r>
+              <w:rPr>
+                <w:noProof/>
+                <w:webHidden/>
+              </w:rPr>
+              <w:fldChar w:fldCharType="separate"/>
+            </w:r>
+            <w:r>
+              <w:rPr>
+                <w:noProof/>
+                <w:webHidden/>
+              </w:rPr>
+              <w:t>4</w:t>
+            </w:r>
+            <w:r>
+              <w:rPr>
+                <w:noProof/>
+                <w:webHidden/>
+              </w:rPr>
+              <w:fldChar w:fldCharType="end"/>
+            </w:r>
+          </w:hyperlink>
+        </w:p>
+        <w:p>
+          <w:pPr>
+            <w:pStyle w:val="TOC2"/>
+            <w:tabs>
+              <w:tab w:val="right" w:leader="dot" w:pos="9350"/>
+            </w:tabs>
+            <w:rPr>
+              <w:rFonts w:eastAsiaTheme="minorEastAsia"/>
+              <w:noProof/>
+              <w:lang w:val="en-GB" w:eastAsia="en-GB"/>
+            </w:rPr>
+          </w:pPr>
+          <w:hyperlink w:anchor="_Toc76719970" w:history="1">
+            <w:r>
+              <w:rPr>
+                <w:rStyle w:val="Hyperlink"/>
+                <w:noProof/>
+                <w:lang w:val="en-GB" w:eastAsia="en-GB"/>
+              </w:rPr>
+              <w:t>2.5 OUT OF SCOPE </w:t>
+            </w:r>
+            <w:r>
+              <w:rPr>
+                <w:noProof/>
+                <w:webHidden/>
+              </w:rPr>
+              <w:tab/>
+            </w:r>
+            <w:r>
+              <w:rPr>
+                <w:noProof/>
+                <w:webHidden/>
+              </w:rPr>
+              <w:fldChar w:fldCharType="begin"/>
+            </w:r>
+            <w:r>
+              <w:rPr>
+                <w:noProof/>
+                <w:webHidden/>
+              </w:rPr>
+              <w:instrText xml:space="preserve"> PAGEREF _Toc76719970 \h </w:instrText>
+            </w:r>
+            <w:r>
+              <w:rPr>
+                <w:noProof/>
+                <w:webHidden/>
+              </w:rPr>
+            </w:r>
+            <w:r>
+              <w:rPr>
+                <w:noProof/>
+                <w:webHidden/>
+              </w:rPr>
+              <w:fldChar w:fldCharType="separate"/>
+            </w:r>
+            <w:r>
+              <w:rPr>
+                <w:noProof/>
+                <w:webHidden/>
+              </w:rPr>
+              <w:t>4</w:t>
+            </w:r>
+            <w:r>
+              <w:rPr>
+                <w:noProof/>
+                <w:webHidden/>
+              </w:rPr>
+              <w:fldChar w:fldCharType="end"/>
+            </w:r>
+          </w:hyperlink>
+        </w:p>
+        <w:p>
+          <w:pPr>
+            <w:pStyle w:val="TOC1"/>
+            <w:tabs>
+              <w:tab w:val="right" w:leader="dot" w:pos="9350"/>
+            </w:tabs>
+            <w:rPr>
+              <w:rFonts w:eastAsiaTheme="minorEastAsia"/>
+              <w:noProof/>
+              <w:lang w:val="en-GB" w:eastAsia="en-GB"/>
+            </w:rPr>
+          </w:pPr>
+          <w:hyperlink w:anchor="_Toc76719971" w:history="1">
+            <w:r>
+              <w:rPr>
+                <w:rStyle w:val="Hyperlink"/>
+                <w:noProof/>
+                <w:lang w:val="en-GB" w:eastAsia="en-GB"/>
+              </w:rPr>
+              <w:t>3.0 TEST METHODOLOGY / STRATEGY </w:t>
+            </w:r>
+            <w:r>
+              <w:rPr>
+                <w:noProof/>
+                <w:webHidden/>
+              </w:rPr>
+              <w:tab/>
+            </w:r>
+            <w:r>
+              <w:rPr>
+                <w:noProof/>
+                <w:webHidden/>
+              </w:rPr>
+              <w:fldChar w:fldCharType="begin"/>
+            </w:r>
+            <w:r>
+              <w:rPr>
+                <w:noProof/>
+                <w:webHidden/>
+              </w:rPr>
+              <w:instrText xml:space="preserve"> PAGEREF _Toc76719971 \h </w:instrText>
+            </w:r>
+            <w:r>
+              <w:rPr>
+                <w:noProof/>
+                <w:webHidden/>
+              </w:rPr>
+            </w:r>
+            <w:r>
+              <w:rPr>
+                <w:noProof/>
+                <w:webHidden/>
+              </w:rPr>
+              <w:fldChar w:fldCharType="separate"/>
+            </w:r>
+            <w:r>
+              <w:rPr>
+                <w:noProof/>
+                <w:webHidden/>
+              </w:rPr>
+              <w:t>4</w:t>
+            </w:r>
+            <w:r>
+              <w:rPr>
+                <w:noProof/>
+                <w:webHidden/>
+              </w:rPr>
+              <w:fldChar w:fldCharType="end"/>
+            </w:r>
+          </w:hyperlink>
+        </w:p>
+        <w:p>
+          <w:pPr>
+            <w:pStyle w:val="TOC2"/>
+            <w:tabs>
+              <w:tab w:val="right" w:leader="dot" w:pos="9350"/>
+            </w:tabs>
+            <w:rPr>
+              <w:rFonts w:eastAsiaTheme="minorEastAsia"/>
+              <w:noProof/>
+              <w:lang w:val="en-GB" w:eastAsia="en-GB"/>
+            </w:rPr>
+          </w:pPr>
+          <w:hyperlink w:anchor="_Toc76719972" w:history="1">
+            <w:r>
+              <w:rPr>
+                <w:rStyle w:val="Hyperlink"/>
+                <w:noProof/>
+                <w:lang w:eastAsia="en-GB"/>
+              </w:rPr>
+              <w:t>3.1 Approach</w:t>
+            </w:r>
+            <w:r>
+              <w:rPr>
+                <w:rStyle w:val="Hyperlink"/>
+                <w:rFonts w:ascii="Calibri" w:hAnsi="Calibri" w:cs="Calibri"/>
+                <w:noProof/>
+                <w:lang w:val="en-GB" w:eastAsia="en-GB"/>
+              </w:rPr>
+              <w:t> </w:t>
+            </w:r>
+            <w:r>
+              <w:rPr>
+                <w:noProof/>
+                <w:webHidden/>
+              </w:rPr>
+              <w:tab/>
+            </w:r>
+            <w:r>
+              <w:rPr>
+                <w:noProof/>
+                <w:webHidden/>
+              </w:rPr>
+              <w:fldChar w:fldCharType="begin"/>
+            </w:r>
+            <w:r>
+              <w:rPr>
+                <w:noProof/>
+                <w:webHidden/>
+              </w:rPr>
+              <w:instrText xml:space="preserve"> PAGEREF _Toc76719972 \h </w:instrText>
+            </w:r>
+            <w:r>
+              <w:rPr>
+                <w:noProof/>
+                <w:webHidden/>
+              </w:rPr>
+            </w:r>
+            <w:r>
+              <w:rPr>
+                <w:noProof/>
+                <w:webHidden/>
+              </w:rPr>
+              <w:fldChar w:fldCharType="separate"/>
+            </w:r>
+            <w:r>
+              <w:rPr>
+                <w:noProof/>
+                <w:webHidden/>
+              </w:rPr>
+              <w:t>4</w:t>
+            </w:r>
+            <w:r>
+              <w:rPr>
+                <w:noProof/>
+                <w:webHidden/>
+              </w:rPr>
+              <w:fldChar w:fldCharType="end"/>
+            </w:r>
+          </w:hyperlink>
+        </w:p>
+        <w:p>
+          <w:pPr>
+            <w:pStyle w:val="TOC2"/>
+            <w:tabs>
+              <w:tab w:val="right" w:leader="dot" w:pos="9350"/>
+            </w:tabs>
+            <w:rPr>
+              <w:rFonts w:eastAsiaTheme="minorEastAsia"/>
+              <w:noProof/>
+              <w:lang w:val="en-GB" w:eastAsia="en-GB"/>
+            </w:rPr>
+          </w:pPr>
+          <w:hyperlink w:anchor="_Toc76719973" w:history="1">
+            <w:r>
+              <w:rPr>
+                <w:rStyle w:val="Hyperlink"/>
+                <w:noProof/>
+                <w:lang w:val="en-GB" w:eastAsia="en-GB"/>
+              </w:rPr>
+              <w:t> 3.2 Roles</w:t>
+            </w:r>
+            <w:r>
+              <w:rPr>
+                <w:noProof/>
+                <w:webHidden/>
+              </w:rPr>
+              <w:tab/>
+            </w:r>
+            <w:r>
+              <w:rPr>
+                <w:noProof/>
+                <w:webHidden/>
+              </w:rPr>
+              <w:fldChar w:fldCharType="begin"/>
+            </w:r>
+            <w:r>
+              <w:rPr>
+                <w:noProof/>
+                <w:webHidden/>
+              </w:rPr>
+              <w:instrText xml:space="preserve"> PAGEREF _Toc76719973 \h </w:instrText>
+            </w:r>
+            <w:r>
+              <w:rPr>
+                <w:noProof/>
+                <w:webHidden/>
+              </w:rPr>
+            </w:r>
+            <w:r>
+              <w:rPr>
+                <w:noProof/>
+                <w:webHidden/>
+              </w:rPr>
+              <w:fldChar w:fldCharType="separate"/>
+            </w:r>
+            <w:r>
+              <w:rPr>
+                <w:noProof/>
+                <w:webHidden/>
+              </w:rPr>
+              <w:t>5</w:t>
+            </w:r>
+            <w:r>
+              <w:rPr>
+                <w:noProof/>
+                <w:webHidden/>
+              </w:rPr>
+              <w:fldChar w:fldCharType="end"/>
+            </w:r>
+          </w:hyperlink>
+        </w:p>
+        <w:p>
+          <w:pPr>
+            <w:pStyle w:val="TOC2"/>
+            <w:tabs>
+              <w:tab w:val="right" w:leader="dot" w:pos="9350"/>
+            </w:tabs>
+            <w:rPr>
+              <w:rFonts w:eastAsiaTheme="minorEastAsia"/>
+              <w:noProof/>
+              <w:lang w:val="en-GB" w:eastAsia="en-GB"/>
+            </w:rPr>
+          </w:pPr>
+          <w:hyperlink w:anchor="_Toc76719974" w:history="1">
+            <w:r>
+              <w:rPr>
+                <w:rStyle w:val="Hyperlink"/>
+                <w:noProof/>
+                <w:lang w:val="en-GB" w:eastAsia="en-GB"/>
+              </w:rPr>
+              <w:t>3.3 Schedule</w:t>
+            </w:r>
+            <w:r>
+              <w:rPr>
+                <w:noProof/>
+                <w:webHidden/>
+              </w:rPr>
+              <w:tab/>
+            </w:r>
+            <w:r>
+              <w:rPr>
+                <w:noProof/>
+                <w:webHidden/>
+              </w:rPr>
+              <w:fldChar w:fldCharType="begin"/>
+            </w:r>
+            <w:r>
+              <w:rPr>
+                <w:noProof/>
+                <w:webHidden/>
+              </w:rPr>
+              <w:instrText xml:space="preserve"> PAGEREF _Toc76719974 \h </w:instrText>
+            </w:r>
+            <w:r>
+              <w:rPr>
+                <w:noProof/>
+                <w:webHidden/>
+              </w:rPr>
+            </w:r>
+            <w:r>
+              <w:rPr>
+                <w:noProof/>
+                <w:webHidden/>
+              </w:rPr>
+              <w:fldChar w:fldCharType="separate"/>
+            </w:r>
+            <w:r>
+              <w:rPr>
+                <w:noProof/>
+                <w:webHidden/>
+              </w:rPr>
+              <w:t>5</w:t>
+            </w:r>
+            <w:r>
+              <w:rPr>
+                <w:noProof/>
+                <w:webHidden/>
+              </w:rPr>
+              <w:fldChar w:fldCharType="end"/>
+            </w:r>
+          </w:hyperlink>
+        </w:p>
+        <w:p>
+          <w:pPr>
+            <w:pStyle w:val="TOC2"/>
+            <w:tabs>
+              <w:tab w:val="right" w:leader="dot" w:pos="9350"/>
+            </w:tabs>
+            <w:rPr>
+              <w:rFonts w:eastAsiaTheme="minorEastAsia"/>
+              <w:noProof/>
+              <w:lang w:val="en-GB" w:eastAsia="en-GB"/>
+            </w:rPr>
+          </w:pPr>
+          <w:hyperlink w:anchor="_Toc76719975" w:history="1">
+            <w:r>
+              <w:rPr>
+                <w:rStyle w:val="Hyperlink"/>
+                <w:noProof/>
+                <w:lang w:val="en-GB" w:eastAsia="en-GB"/>
+              </w:rPr>
+              <w:t>3.4 Test Environment</w:t>
+            </w:r>
+            <w:r>
+              <w:rPr>
+                <w:noProof/>
+                <w:webHidden/>
+              </w:rPr>
+              <w:tab/>
+            </w:r>
+            <w:r>
+              <w:rPr>
+                <w:noProof/>
+                <w:webHidden/>
+              </w:rPr>
+              <w:fldChar w:fldCharType="begin"/>
+            </w:r>
+            <w:r>
+              <w:rPr>
+                <w:noProof/>
+                <w:webHidden/>
+              </w:rPr>
+              <w:instrText xml:space="preserve"> PAGEREF _Toc76719975 \h </w:instrText>
+            </w:r>
+            <w:r>
+              <w:rPr>
+                <w:noProof/>
+                <w:webHidden/>
+              </w:rPr>
+            </w:r>
+            <w:r>
+              <w:rPr>
+                <w:noProof/>
+                <w:webHidden/>
+              </w:rPr>
+              <w:fldChar w:fldCharType="separate"/>
+            </w:r>
+            <w:r>
+              <w:rPr>
+                <w:noProof/>
+                <w:webHidden/>
+              </w:rPr>
+              <w:t>6</w:t>
+            </w:r>
+            <w:r>
+              <w:rPr>
+                <w:noProof/>
+                <w:webHidden/>
+              </w:rPr>
+              <w:fldChar w:fldCharType="end"/>
+            </w:r>
+          </w:hyperlink>
+        </w:p>
+        <w:p>
+          <w:pPr>
+            <w:pStyle w:val="TOC1"/>
+            <w:tabs>
+              <w:tab w:val="right" w:leader="dot" w:pos="9350"/>
+            </w:tabs>
+            <w:rPr>
+              <w:rFonts w:eastAsiaTheme="minorEastAsia"/>
+              <w:noProof/>
+              <w:lang w:val="en-GB" w:eastAsia="en-GB"/>
+            </w:rPr>
+          </w:pPr>
+          <w:hyperlink w:anchor="_Toc76719976" w:history="1">
+            <w:r>
+              <w:rPr>
+                <w:rStyle w:val="Hyperlink"/>
+                <w:noProof/>
+                <w:lang w:val="en-GB" w:eastAsia="en-GB"/>
+              </w:rPr>
+              <w:t>4.0 Entry and Exit Criteria</w:t>
+            </w:r>
+            <w:r>
+              <w:rPr>
+                <w:noProof/>
+                <w:webHidden/>
+              </w:rPr>
+              <w:tab/>
+            </w:r>
+            <w:r>
+              <w:rPr>
+                <w:noProof/>
+                <w:webHidden/>
+              </w:rPr>
+              <w:fldChar w:fldCharType="begin"/>
+            </w:r>
+            <w:r>
+              <w:rPr>
+                <w:noProof/>
+                <w:webHidden/>
+              </w:rPr>
+              <w:instrText xml:space="preserve"> PAGEREF _Toc76719976 \h </w:instrText>
+            </w:r>
+            <w:r>
+              <w:rPr>
+                <w:noProof/>
+                <w:webHidden/>
+              </w:rPr>
+            </w:r>
+            <w:r>
+              <w:rPr>
+                <w:noProof/>
+                <w:webHidden/>
+              </w:rPr>
+              <w:fldChar w:fldCharType="separate"/>
+            </w:r>
+            <w:r>
+              <w:rPr>
+                <w:noProof/>
+                <w:webHidden/>
+              </w:rPr>
+              <w:t>6</w:t>
+            </w:r>
+            <w:r>
+              <w:rPr>
+                <w:noProof/>
+                <w:webHidden/>
+              </w:rPr>
+              <w:fldChar w:fldCharType="end"/>
+            </w:r>
+          </w:hyperlink>
+        </w:p>
+        <w:p>
+          <w:pPr>
+            <w:pStyle w:val="TOC2"/>
+            <w:tabs>
+              <w:tab w:val="right" w:leader="dot" w:pos="9350"/>
+            </w:tabs>
+            <w:rPr>
+              <w:rFonts w:eastAsiaTheme="minorEastAsia"/>
+              <w:noProof/>
+              <w:lang w:val="en-GB" w:eastAsia="en-GB"/>
+            </w:rPr>
+          </w:pPr>
+          <w:hyperlink w:anchor="_Toc76719977" w:history="1">
+            <w:r>
+              <w:rPr>
+                <w:rStyle w:val="Hyperlink"/>
+                <w:noProof/>
+                <w:lang w:val="en-GB" w:eastAsia="en-GB"/>
+              </w:rPr>
+              <w:t>4.1 Entry </w:t>
+            </w:r>
+            <w:r>
+              <w:rPr>
+                <w:rStyle w:val="Hyperlink"/>
+                <w:noProof/>
+                <w:lang w:eastAsia="en-GB"/>
+              </w:rPr>
+              <w:t>Criteria</w:t>
+            </w:r>
+            <w:r>
+              <w:rPr>
+                <w:noProof/>
+                <w:webHidden/>
+              </w:rPr>
+              <w:tab/>
+            </w:r>
+            <w:r>
+              <w:rPr>
+                <w:noProof/>
+                <w:webHidden/>
+              </w:rPr>
+              <w:fldChar w:fldCharType="begin"/>
+            </w:r>
+            <w:r>
+              <w:rPr>
+                <w:noProof/>
+                <w:webHidden/>
+              </w:rPr>
+              <w:instrText xml:space="preserve"> PAGEREF _Toc76719977 \h </w:instrText>
+            </w:r>
+            <w:r>
+              <w:rPr>
+                <w:noProof/>
+                <w:webHidden/>
+              </w:rPr>
+            </w:r>
+            <w:r>
+              <w:rPr>
+                <w:noProof/>
+                <w:webHidden/>
+              </w:rPr>
+              <w:fldChar w:fldCharType="separate"/>
+            </w:r>
+            <w:r>
+              <w:rPr>
+                <w:noProof/>
+                <w:webHidden/>
+              </w:rPr>
+              <w:t>6</w:t>
+            </w:r>
+            <w:r>
+              <w:rPr>
+                <w:noProof/>
+                <w:webHidden/>
+              </w:rPr>
+              <w:fldChar w:fldCharType="end"/>
+            </w:r>
+          </w:hyperlink>
+        </w:p>
+        <w:p>
+          <w:pPr>
+            <w:pStyle w:val="TOC2"/>
+            <w:tabs>
+              <w:tab w:val="right" w:leader="dot" w:pos="9350"/>
+            </w:tabs>
+            <w:rPr>
+              <w:rFonts w:eastAsiaTheme="minorEastAsia"/>
+              <w:noProof/>
+              <w:lang w:val="en-GB" w:eastAsia="en-GB"/>
+            </w:rPr>
+          </w:pPr>
+          <w:hyperlink w:anchor="_Toc76719978" w:history="1">
+            <w:r>
+              <w:rPr>
+                <w:rStyle w:val="Hyperlink"/>
+                <w:noProof/>
+                <w:lang w:eastAsia="en-GB"/>
+              </w:rPr>
+              <w:t>4.2 Exit Criteria</w:t>
+            </w:r>
+            <w:r>
+              <w:rPr>
+                <w:noProof/>
+                <w:webHidden/>
+              </w:rPr>
+              <w:tab/>
+            </w:r>
+            <w:r>
+              <w:rPr>
+                <w:noProof/>
+                <w:webHidden/>
+              </w:rPr>
+              <w:fldChar w:fldCharType="begin"/>
+            </w:r>
+            <w:r>
+              <w:rPr>
+                <w:noProof/>
+                <w:webHidden/>
+              </w:rPr>
+              <w:instrText xml:space="preserve"> PAGEREF _Toc76719978 \h </w:instrText>
+            </w:r>
+            <w:r>
+              <w:rPr>
+                <w:noProof/>
+                <w:webHidden/>
+              </w:rPr>
+            </w:r>
+            <w:r>
+              <w:rPr>
+                <w:noProof/>
+                <w:webHidden/>
+              </w:rPr>
+              <w:fldChar w:fldCharType="separate"/>
+            </w:r>
+            <w:r>
+              <w:rPr>
+                <w:noProof/>
+                <w:webHidden/>
+              </w:rPr>
+              <w:t>6</w:t>
+            </w:r>
+            <w:r>
+              <w:rPr>
+                <w:noProof/>
+                <w:webHidden/>
+              </w:rPr>
+              <w:fldChar w:fldCharType="end"/>
+            </w:r>
+          </w:hyperlink>
+        </w:p>
+        <w:p>
+          <w:pPr>
+            <w:pStyle w:val="TOC1"/>
+            <w:tabs>
+              <w:tab w:val="right" w:leader="dot" w:pos="9350"/>
+            </w:tabs>
+            <w:rPr>
+              <w:rFonts w:eastAsiaTheme="minorEastAsia"/>
+              <w:noProof/>
+              <w:lang w:val="en-GB" w:eastAsia="en-GB"/>
+            </w:rPr>
+          </w:pPr>
+          <w:hyperlink w:anchor="_Toc76719979" w:history="1">
+            <w:r>
+              <w:rPr>
+                <w:rStyle w:val="Hyperlink"/>
+                <w:noProof/>
+                <w:lang w:val="en-GB" w:eastAsia="en-GB"/>
+              </w:rPr>
+              <w:t>5.0 Tools</w:t>
+            </w:r>
+            <w:r>
+              <w:rPr>
+                <w:noProof/>
+                <w:webHidden/>
+              </w:rPr>
+              <w:tab/>
+            </w:r>
+            <w:r>
+              <w:rPr>
+                <w:noProof/>
+                <w:webHidden/>
+              </w:rPr>
+              <w:fldChar w:fldCharType="begin"/>
+            </w:r>
+            <w:r>
+              <w:rPr>
+                <w:noProof/>
+                <w:webHidden/>
+              </w:rPr>
+              <w:instrText xml:space="preserve"> PAGEREF _Toc76719979 \h </w:instrText>
+            </w:r>
+            <w:r>
+              <w:rPr>
+                <w:noProof/>
+                <w:webHidden/>
+              </w:rPr>
+            </w:r>
+            <w:r>
+              <w:rPr>
+                <w:noProof/>
+                <w:webHidden/>
+              </w:rPr>
+              <w:fldChar w:fldCharType="separate"/>
+            </w:r>
+            <w:r>
+              <w:rPr>
+                <w:noProof/>
+                <w:webHidden/>
+              </w:rPr>
+              <w:t>6</w:t>
+            </w:r>
+            <w:r>
+              <w:rPr>
+                <w:noProof/>
+                <w:webHidden/>
+              </w:rPr>
+              <w:fldChar w:fldCharType="end"/>
+            </w:r>
+          </w:hyperlink>
+        </w:p>
+        <w:p>
+          <w:pPr>
+            <w:pStyle w:val="TOC1"/>
+            <w:tabs>
+              <w:tab w:val="right" w:leader="dot" w:pos="9350"/>
+            </w:tabs>
+            <w:rPr>
+              <w:rFonts w:eastAsiaTheme="minorEastAsia"/>
+              <w:noProof/>
+              <w:lang w:val="en-GB" w:eastAsia="en-GB"/>
+            </w:rPr>
+          </w:pPr>
+          <w:hyperlink w:anchor="_Toc76719980" w:history="1">
+            <w:r>
+              <w:rPr>
+                <w:rStyle w:val="Hyperlink"/>
+                <w:noProof/>
+                <w:lang w:val="en-GB" w:eastAsia="en-GB"/>
+              </w:rPr>
+              <w:t>6.0 Test Deliverables</w:t>
+            </w:r>
+            <w:r>
+              <w:rPr>
+                <w:noProof/>
+                <w:webHidden/>
+              </w:rPr>
+              <w:tab/>
+            </w:r>
+            <w:r>
+              <w:rPr>
+                <w:noProof/>
+                <w:webHidden/>
+              </w:rPr>
+              <w:fldChar w:fldCharType="begin"/>
+            </w:r>
+            <w:r>
+              <w:rPr>
+                <w:noProof/>
+                <w:webHidden/>
+              </w:rPr>
+              <w:instrText xml:space="preserve"> PAGEREF _Toc76719980 \h </w:instrText>
+            </w:r>
+            <w:r>
+              <w:rPr>
+                <w:noProof/>
+                <w:webHidden/>
+              </w:rPr>
+            </w:r>
+            <w:r>
+              <w:rPr>
+                <w:noProof/>
+                <w:webHidden/>
+              </w:rPr>
+              <w:fldChar w:fldCharType="separate"/>
+            </w:r>
+            <w:r>
+              <w:rPr>
+                <w:noProof/>
+                <w:webHidden/>
+              </w:rPr>
+              <w:t>6</w:t>
+            </w:r>
+            <w:r>
+              <w:rPr>
+                <w:noProof/>
+                <w:webHidden/>
+              </w:rPr>
+              <w:fldChar w:fldCharType="end"/>
+            </w:r>
+          </w:hyperlink>
+        </w:p>
+        <w:p>
+          <w:pPr>
+            <w:pStyle w:val="TOC1"/>
+            <w:tabs>
+              <w:tab w:val="right" w:leader="dot" w:pos="9350"/>
+            </w:tabs>
+            <w:rPr>
+              <w:rFonts w:eastAsiaTheme="minorEastAsia"/>
+              <w:noProof/>
+              <w:lang w:val="en-GB" w:eastAsia="en-GB"/>
+            </w:rPr>
+          </w:pPr>
+          <w:hyperlink w:anchor="_Toc76719981" w:history="1">
+            <w:r>
+              <w:rPr>
+                <w:rStyle w:val="Hyperlink"/>
+                <w:noProof/>
+                <w:lang w:eastAsia="en-GB"/>
+              </w:rPr>
+              <w:t>7.0 RISKS</w:t>
+            </w:r>
+            <w:r>
+              <w:rPr>
+                <w:noProof/>
+                <w:webHidden/>
+              </w:rPr>
+              <w:tab/>
+            </w:r>
+            <w:r>
+              <w:rPr>
+                <w:noProof/>
+                <w:webHidden/>
+              </w:rPr>
+              <w:fldChar w:fldCharType="begin"/>
+            </w:r>
+            <w:r>
+              <w:rPr>
+                <w:noProof/>
+                <w:webHidden/>
+              </w:rPr>
+              <w:instrText xml:space="preserve"> PAGEREF _Toc76719981 \h </w:instrText>
+            </w:r>
+            <w:r>
+              <w:rPr>
+                <w:noProof/>
+                <w:webHidden/>
+              </w:rPr>
+            </w:r>
+            <w:r>
+              <w:rPr>
+                <w:noProof/>
+                <w:webHidden/>
+              </w:rPr>
+              <w:fldChar w:fldCharType="separate"/>
+            </w:r>
+            <w:r>
+              <w:rPr>
+                <w:noProof/>
+                <w:webHidden/>
+              </w:rPr>
+              <w:t>7</w:t>
+            </w:r>
+            <w:r>
+              <w:rPr>
+                <w:noProof/>
+                <w:webHidden/>
+              </w:rPr>
+              <w:fldChar w:fldCharType="end"/>
+            </w:r>
+          </w:hyperlink>
+        </w:p>
+        <w:p>
+          <w:pPr>
+            <w:pStyle w:val="TOC1"/>
+            <w:tabs>
+              <w:tab w:val="right" w:leader="dot" w:pos="9350"/>
+            </w:tabs>
+            <w:rPr>
+              <w:rFonts w:eastAsiaTheme="minorEastAsia"/>
+              <w:noProof/>
+              <w:lang w:val="en-GB" w:eastAsia="en-GB"/>
+            </w:rPr>
+          </w:pPr>
+          <w:hyperlink w:anchor="_Toc76719982" w:history="1">
+            <w:r>
+              <w:rPr>
+                <w:rStyle w:val="Hyperlink"/>
+                <w:noProof/>
+                <w:lang w:val="en-GB" w:eastAsia="en-GB"/>
+              </w:rPr>
+              <w:t>8.0 Pass/Fail Criteria</w:t>
+            </w:r>
+            <w:r>
+              <w:rPr>
+                <w:noProof/>
+                <w:webHidden/>
+              </w:rPr>
+              <w:tab/>
+            </w:r>
+            <w:r>
+              <w:rPr>
+                <w:noProof/>
+                <w:webHidden/>
+              </w:rPr>
+              <w:fldChar w:fldCharType="begin"/>
+            </w:r>
+            <w:r>
+              <w:rPr>
+                <w:noProof/>
+                <w:webHidden/>
+              </w:rPr>
+              <w:instrText xml:space="preserve"> PAGEREF _Toc76719982 \h </w:instrText>
+            </w:r>
+            <w:r>
+              <w:rPr>
+                <w:noProof/>
+                <w:webHidden/>
+              </w:rPr>
+            </w:r>
+            <w:r>
+              <w:rPr>
+                <w:noProof/>
+                <w:webHidden/>
+              </w:rPr>
+              <w:fldChar w:fldCharType="separate"/>
+            </w:r>
+            <w:r>
+              <w:rPr>
+                <w:noProof/>
+                <w:webHidden/>
+              </w:rPr>
+              <w:t>8</w:t>
+            </w:r>
+            <w:r>
+              <w:rPr>
+                <w:noProof/>
+                <w:webHidden/>
+              </w:rPr>
+              <w:fldChar w:fldCharType="end"/>
+            </w:r>
+          </w:hyperlink>
+        </w:p>
+        <w:p>
           <w:r>
             <w:rPr>
               <w:b/>
@@ -747,7 +2334,6 @@
           <w:rFonts w:ascii="MS Mincho" w:eastAsia="MS Mincho" w:hAnsi="MS Mincho" w:cs="Times New Roman" w:hint="eastAsia"/>
           <w:lang w:val="en-GB" w:eastAsia="en-GB"/>
         </w:rPr>
-        <w:lastRenderedPageBreak/>
         <w:t> </w:t>
       </w:r>
     </w:p>
@@ -960,11 +2546,20 @@
           <w:lang w:val="en-GB" w:eastAsia="en-GB"/>
         </w:rPr>
       </w:pPr>
-      <w:r>
-        <w:rPr>
-          <w:lang w:val="en-GB" w:eastAsia="en-GB"/>
-        </w:rPr>
-        <w:t>1.0 Document Information </w:t>
+      <w:bookmarkStart w:id="0" w:name="_Toc76719961"/>
+      <w:r>
+        <w:rPr>
+          <w:lang w:val="en-GB" w:eastAsia="en-GB"/>
+        </w:rPr>
+        <w:lastRenderedPageBreak/>
+        <w:t>1.0 Document Information</w:t>
+      </w:r>
+      <w:bookmarkEnd w:id="0"/>
+      <w:r>
+        <w:rPr>
+          <w:lang w:val="en-GB" w:eastAsia="en-GB"/>
+        </w:rPr>
+        <w:t> </w:t>
       </w:r>
     </w:p>
     <w:p>
@@ -994,11 +2589,19 @@
           <w:lang w:val="en-GB" w:eastAsia="en-GB"/>
         </w:rPr>
       </w:pPr>
-      <w:r>
-        <w:rPr>
-          <w:lang w:val="en-GB" w:eastAsia="en-GB"/>
-        </w:rPr>
-        <w:t>1.1 Document Detail  </w:t>
+      <w:bookmarkStart w:id="1" w:name="_Toc76719962"/>
+      <w:r>
+        <w:rPr>
+          <w:lang w:val="en-GB" w:eastAsia="en-GB"/>
+        </w:rPr>
+        <w:t>1.1 Document Detail </w:t>
+      </w:r>
+      <w:bookmarkEnd w:id="1"/>
+      <w:r>
+        <w:rPr>
+          <w:lang w:val="en-GB" w:eastAsia="en-GB"/>
+        </w:rPr>
+        <w:t> </w:t>
       </w:r>
     </w:p>
     <w:tbl>
@@ -1366,11 +2969,19 @@
           <w:lang w:val="en-GB" w:eastAsia="en-GB"/>
         </w:rPr>
       </w:pPr>
-      <w:r>
-        <w:rPr>
-          <w:lang w:val="en-GB" w:eastAsia="en-GB"/>
-        </w:rPr>
-        <w:t>1.2 Document Authorisation  </w:t>
+      <w:bookmarkStart w:id="2" w:name="_Toc76719963"/>
+      <w:r>
+        <w:rPr>
+          <w:lang w:val="en-GB" w:eastAsia="en-GB"/>
+        </w:rPr>
+        <w:t>1.2 Document Authorisation </w:t>
+      </w:r>
+      <w:bookmarkEnd w:id="2"/>
+      <w:r>
+        <w:rPr>
+          <w:lang w:val="en-GB" w:eastAsia="en-GB"/>
+        </w:rPr>
+        <w:t> </w:t>
       </w:r>
     </w:p>
     <w:tbl>
@@ -1825,11 +3436,19 @@
           <w:lang w:val="en-GB" w:eastAsia="en-GB"/>
         </w:rPr>
       </w:pPr>
-      <w:r>
-        <w:rPr>
-          <w:lang w:val="en-GB" w:eastAsia="en-GB"/>
-        </w:rPr>
-        <w:t>1.3 Document History  </w:t>
+      <w:bookmarkStart w:id="3" w:name="_Toc76719964"/>
+      <w:r>
+        <w:rPr>
+          <w:lang w:val="en-GB" w:eastAsia="en-GB"/>
+        </w:rPr>
+        <w:t>1.3 Document History </w:t>
+      </w:r>
+      <w:bookmarkEnd w:id="3"/>
+      <w:r>
+        <w:rPr>
+          <w:lang w:val="en-GB" w:eastAsia="en-GB"/>
+        </w:rPr>
+        <w:t> </w:t>
       </w:r>
     </w:p>
     <w:tbl>
@@ -2414,11 +4033,19 @@
           <w:lang w:val="en-GB" w:eastAsia="en-GB"/>
         </w:rPr>
       </w:pPr>
-      <w:r>
-        <w:rPr>
-          <w:lang w:val="en-GB" w:eastAsia="en-GB"/>
-        </w:rPr>
-        <w:t>2.0 INTRODUCTION  </w:t>
+      <w:bookmarkStart w:id="4" w:name="_Toc76719965"/>
+      <w:r>
+        <w:rPr>
+          <w:lang w:val="en-GB" w:eastAsia="en-GB"/>
+        </w:rPr>
+        <w:t>2.0 INTRODUCTION </w:t>
+      </w:r>
+      <w:bookmarkEnd w:id="4"/>
+      <w:r>
+        <w:rPr>
+          <w:lang w:val="en-GB" w:eastAsia="en-GB"/>
+        </w:rPr>
+        <w:t> </w:t>
       </w:r>
     </w:p>
     <w:p>
@@ -2429,6 +4056,7 @@
           <w:lang w:val="en-GB" w:eastAsia="en-GB"/>
         </w:rPr>
       </w:pPr>
+      <w:bookmarkStart w:id="5" w:name="_Toc76719966"/>
       <w:r>
         <w:rPr>
           <w:lang w:val="en-GB" w:eastAsia="en-GB"/>
@@ -2445,7 +4073,14 @@
         <w:rPr>
           <w:lang w:val="en-GB" w:eastAsia="en-GB"/>
         </w:rPr>
-        <w:t>:   </w:t>
+        <w:t>:  </w:t>
+      </w:r>
+      <w:bookmarkEnd w:id="5"/>
+      <w:r>
+        <w:rPr>
+          <w:lang w:val="en-GB" w:eastAsia="en-GB"/>
+        </w:rPr>
+        <w:t> </w:t>
       </w:r>
     </w:p>
     <w:p>
@@ -2492,12 +4127,19 @@
           <w:lang w:val="en-GB" w:eastAsia="en-GB"/>
         </w:rPr>
       </w:pPr>
-      <w:r>
-        <w:rPr>
-          <w:lang w:val="en-GB" w:eastAsia="en-GB"/>
-        </w:rPr>
-        <w:lastRenderedPageBreak/>
-        <w:t>2.2 OVERVIEW  </w:t>
+      <w:bookmarkStart w:id="6" w:name="_Toc76719967"/>
+      <w:r>
+        <w:rPr>
+          <w:lang w:val="en-GB" w:eastAsia="en-GB"/>
+        </w:rPr>
+        <w:t>2.2 OVERVIEW </w:t>
+      </w:r>
+      <w:bookmarkEnd w:id="6"/>
+      <w:r>
+        <w:rPr>
+          <w:lang w:val="en-GB" w:eastAsia="en-GB"/>
+        </w:rPr>
+        <w:t> </w:t>
       </w:r>
     </w:p>
     <w:p>
@@ -2545,12 +4187,14 @@
           <w:lang w:val="en-GB" w:eastAsia="en-GB"/>
         </w:rPr>
       </w:pPr>
+      <w:bookmarkStart w:id="7" w:name="_Toc76719968"/>
       <w:r>
         <w:rPr>
           <w:lang w:eastAsia="en-GB"/>
         </w:rPr>
         <w:t>2.3 OBJECTIVES </w:t>
       </w:r>
+      <w:bookmarkEnd w:id="7"/>
       <w:r>
         <w:rPr>
           <w:lang w:val="en-GB" w:eastAsia="en-GB"/>
@@ -2602,11 +4246,20 @@
           <w:lang w:val="en-GB" w:eastAsia="en-GB"/>
         </w:rPr>
       </w:pPr>
-      <w:r>
-        <w:rPr>
-          <w:lang w:val="en-GB" w:eastAsia="en-GB"/>
-        </w:rPr>
-        <w:t>2.4 SCOPE  </w:t>
+      <w:bookmarkStart w:id="8" w:name="_Toc76719969"/>
+      <w:r>
+        <w:rPr>
+          <w:lang w:val="en-GB" w:eastAsia="en-GB"/>
+        </w:rPr>
+        <w:lastRenderedPageBreak/>
+        <w:t>2.4 SCOPE </w:t>
+      </w:r>
+      <w:bookmarkEnd w:id="8"/>
+      <w:r>
+        <w:rPr>
+          <w:lang w:val="en-GB" w:eastAsia="en-GB"/>
+        </w:rPr>
+        <w:t> </w:t>
       </w:r>
     </w:p>
     <w:p>
@@ -3105,11 +4758,19 @@
           <w:lang w:val="en-GB" w:eastAsia="en-GB"/>
         </w:rPr>
       </w:pPr>
-      <w:r>
-        <w:rPr>
-          <w:lang w:val="en-GB" w:eastAsia="en-GB"/>
-        </w:rPr>
-        <w:t>2.5 OUT OF SCOPE  </w:t>
+      <w:bookmarkStart w:id="9" w:name="_Toc76719970"/>
+      <w:r>
+        <w:rPr>
+          <w:lang w:val="en-GB" w:eastAsia="en-GB"/>
+        </w:rPr>
+        <w:t>2.5 OUT OF SCOPE </w:t>
+      </w:r>
+      <w:bookmarkEnd w:id="9"/>
+      <w:r>
+        <w:rPr>
+          <w:lang w:val="en-GB" w:eastAsia="en-GB"/>
+        </w:rPr>
+        <w:t> </w:t>
       </w:r>
     </w:p>
     <w:p>
@@ -3246,12 +4907,19 @@
           <w:lang w:val="en-GB" w:eastAsia="en-GB"/>
         </w:rPr>
       </w:pPr>
-      <w:r>
-        <w:rPr>
-          <w:lang w:val="en-GB" w:eastAsia="en-GB"/>
-        </w:rPr>
-        <w:lastRenderedPageBreak/>
-        <w:t>3.0 TEST METHODOLOGY / STRATEGY  </w:t>
+      <w:bookmarkStart w:id="10" w:name="_Toc76719971"/>
+      <w:r>
+        <w:rPr>
+          <w:lang w:val="en-GB" w:eastAsia="en-GB"/>
+        </w:rPr>
+        <w:t>3.0 TEST METHODOLOGY / STRATEGY </w:t>
+      </w:r>
+      <w:bookmarkEnd w:id="10"/>
+      <w:r>
+        <w:rPr>
+          <w:lang w:val="en-GB" w:eastAsia="en-GB"/>
+        </w:rPr>
+        <w:t> </w:t>
       </w:r>
     </w:p>
     <w:p>
@@ -3262,6 +4930,7 @@
           <w:lang w:val="en-GB" w:eastAsia="en-GB"/>
         </w:rPr>
       </w:pPr>
+      <w:bookmarkStart w:id="11" w:name="_Toc76719972"/>
       <w:r>
         <w:rPr>
           <w:lang w:eastAsia="en-GB"/>
@@ -3273,7 +4942,15 @@
           <w:rFonts w:ascii="Calibri" w:hAnsi="Calibri" w:cs="Calibri"/>
           <w:lang w:val="en-GB" w:eastAsia="en-GB"/>
         </w:rPr>
-        <w:t>  </w:t>
+        <w:t> </w:t>
+      </w:r>
+      <w:bookmarkEnd w:id="11"/>
+      <w:r>
+        <w:rPr>
+          <w:rFonts w:ascii="Calibri" w:hAnsi="Calibri" w:cs="Calibri"/>
+          <w:lang w:val="en-GB" w:eastAsia="en-GB"/>
+        </w:rPr>
+        <w:t> </w:t>
       </w:r>
     </w:p>
     <w:p>
@@ -3331,6 +5008,7 @@
           <w:rFonts w:ascii="Calibri" w:eastAsia="MS Mincho" w:hAnsi="Calibri" w:cs="Calibri"/>
           <w:lang w:val="en-GB" w:eastAsia="en-GB"/>
         </w:rPr>
+        <w:lastRenderedPageBreak/>
         <w:t> </w:t>
       </w:r>
     </w:p>
@@ -3359,11 +5037,19 @@
           <w:lang w:val="en-GB" w:eastAsia="en-GB"/>
         </w:rPr>
       </w:pPr>
-      <w:r>
-        <w:rPr>
-          <w:lang w:val="en-GB" w:eastAsia="en-GB"/>
-        </w:rPr>
-        <w:t> 3.2 Roles </w:t>
+      <w:bookmarkStart w:id="12" w:name="_Toc76719973"/>
+      <w:r>
+        <w:rPr>
+          <w:lang w:val="en-GB" w:eastAsia="en-GB"/>
+        </w:rPr>
+        <w:t> 3.2 Roles</w:t>
+      </w:r>
+      <w:bookmarkEnd w:id="12"/>
+      <w:r>
+        <w:rPr>
+          <w:lang w:val="en-GB" w:eastAsia="en-GB"/>
+        </w:rPr>
+        <w:t> </w:t>
       </w:r>
     </w:p>
     <w:tbl>
@@ -5172,12 +6858,19 @@
           <w:lang w:val="en-GB" w:eastAsia="en-GB"/>
         </w:rPr>
       </w:pPr>
-      <w:r>
-        <w:rPr>
-          <w:lang w:val="en-GB" w:eastAsia="en-GB"/>
-        </w:rPr>
-        <w:lastRenderedPageBreak/>
-        <w:t>3.3 Schedule </w:t>
+      <w:bookmarkStart w:id="13" w:name="_Toc76719974"/>
+      <w:r>
+        <w:rPr>
+          <w:lang w:val="en-GB" w:eastAsia="en-GB"/>
+        </w:rPr>
+        <w:t>3.3 Schedule</w:t>
+      </w:r>
+      <w:bookmarkEnd w:id="13"/>
+      <w:r>
+        <w:rPr>
+          <w:lang w:val="en-GB" w:eastAsia="en-GB"/>
+        </w:rPr>
+        <w:t> </w:t>
       </w:r>
     </w:p>
     <w:tbl>
@@ -6584,6 +8277,7 @@
                 <w:rFonts w:ascii="Calibri" w:eastAsia="Times New Roman" w:hAnsi="Calibri" w:cs="Calibri"/>
                 <w:lang w:eastAsia="en-GB"/>
               </w:rPr>
+              <w:lastRenderedPageBreak/>
               <w:t>Test case priorities </w:t>
             </w:r>
             <w:r>
@@ -7737,11 +9431,19 @@
           <w:lang w:val="en-GB" w:eastAsia="en-GB"/>
         </w:rPr>
       </w:pPr>
-      <w:r>
-        <w:rPr>
-          <w:lang w:val="en-GB" w:eastAsia="en-GB"/>
-        </w:rPr>
-        <w:t>3.4 Test Environment  </w:t>
+      <w:bookmarkStart w:id="14" w:name="_Toc76719975"/>
+      <w:r>
+        <w:rPr>
+          <w:lang w:val="en-GB" w:eastAsia="en-GB"/>
+        </w:rPr>
+        <w:t>3.4 Test Environment</w:t>
+      </w:r>
+      <w:bookmarkEnd w:id="14"/>
+      <w:r>
+        <w:rPr>
+          <w:lang w:val="en-GB" w:eastAsia="en-GB"/>
+        </w:rPr>
+        <w:t>  </w:t>
       </w:r>
     </w:p>
     <w:p>
@@ -7769,11 +9471,19 @@
           <w:lang w:val="en-GB" w:eastAsia="en-GB"/>
         </w:rPr>
       </w:pPr>
-      <w:r>
-        <w:rPr>
-          <w:lang w:val="en-GB" w:eastAsia="en-GB"/>
-        </w:rPr>
-        <w:t>4.0 Entry and Exit Criteria </w:t>
+      <w:bookmarkStart w:id="15" w:name="_Toc76719976"/>
+      <w:r>
+        <w:rPr>
+          <w:lang w:val="en-GB" w:eastAsia="en-GB"/>
+        </w:rPr>
+        <w:t>4.0 Entry and Exit Criteria</w:t>
+      </w:r>
+      <w:bookmarkEnd w:id="15"/>
+      <w:r>
+        <w:rPr>
+          <w:lang w:val="en-GB" w:eastAsia="en-GB"/>
+        </w:rPr>
+        <w:t> </w:t>
       </w:r>
     </w:p>
     <w:p>
@@ -7784,6 +9494,7 @@
           <w:lang w:val="en-GB" w:eastAsia="en-GB"/>
         </w:rPr>
       </w:pPr>
+      <w:bookmarkStart w:id="16" w:name="_Toc76719977"/>
       <w:r>
         <w:rPr>
           <w:lang w:val="en-GB" w:eastAsia="en-GB"/>
@@ -7796,6 +9507,7 @@
         </w:rPr>
         <w:t>Criteria</w:t>
       </w:r>
+      <w:bookmarkEnd w:id="16"/>
       <w:r>
         <w:rPr>
           <w:lang w:val="en-GB" w:eastAsia="en-GB"/>
@@ -7943,12 +9655,14 @@
           <w:lang w:val="en-GB" w:eastAsia="en-GB"/>
         </w:rPr>
       </w:pPr>
+      <w:bookmarkStart w:id="17" w:name="_Toc76719978"/>
       <w:r>
         <w:rPr>
           <w:lang w:eastAsia="en-GB"/>
         </w:rPr>
         <w:t>4.2 Exit Criteria</w:t>
       </w:r>
+      <w:bookmarkEnd w:id="17"/>
       <w:r>
         <w:rPr>
           <w:lang w:val="en-GB" w:eastAsia="en-GB"/>
@@ -8008,11 +9722,19 @@
           <w:lang w:val="en-GB" w:eastAsia="en-GB"/>
         </w:rPr>
       </w:pPr>
-      <w:r>
-        <w:rPr>
-          <w:lang w:val="en-GB" w:eastAsia="en-GB"/>
-        </w:rPr>
-        <w:t>5.0 Tools </w:t>
+      <w:bookmarkStart w:id="18" w:name="_Toc76719979"/>
+      <w:r>
+        <w:rPr>
+          <w:lang w:val="en-GB" w:eastAsia="en-GB"/>
+        </w:rPr>
+        <w:t>5.0 Tools</w:t>
+      </w:r>
+      <w:bookmarkEnd w:id="18"/>
+      <w:r>
+        <w:rPr>
+          <w:lang w:val="en-GB" w:eastAsia="en-GB"/>
+        </w:rPr>
+        <w:t> </w:t>
       </w:r>
     </w:p>
     <w:p>
@@ -8199,7 +9921,6 @@
           <w:sz w:val="22"/>
           <w:szCs w:val="22"/>
         </w:rPr>
-        <w:lastRenderedPageBreak/>
         <w:t>ChromeVox</w:t>
       </w:r>
       <w:proofErr w:type="spellEnd"/>
@@ -8256,11 +9977,19 @@
           <w:lang w:val="en-GB" w:eastAsia="en-GB"/>
         </w:rPr>
       </w:pPr>
-      <w:r>
-        <w:rPr>
-          <w:lang w:val="en-GB" w:eastAsia="en-GB"/>
-        </w:rPr>
-        <w:t>6.0 Test Deliverables </w:t>
+      <w:bookmarkStart w:id="19" w:name="_Toc76719980"/>
+      <w:r>
+        <w:rPr>
+          <w:lang w:val="en-GB" w:eastAsia="en-GB"/>
+        </w:rPr>
+        <w:t>6.0 Test Deliverables</w:t>
+      </w:r>
+      <w:bookmarkEnd w:id="19"/>
+      <w:r>
+        <w:rPr>
+          <w:lang w:val="en-GB" w:eastAsia="en-GB"/>
+        </w:rPr>
+        <w:t> </w:t>
       </w:r>
     </w:p>
     <w:tbl>
@@ -8956,6 +10685,7 @@
           <w:szCs w:val="32"/>
           <w:lang w:val="en-GB" w:eastAsia="en-GB"/>
         </w:rPr>
+        <w:lastRenderedPageBreak/>
         <w:t> </w:t>
       </w:r>
     </w:p>
@@ -8967,12 +10697,14 @@
           <w:lang w:val="en-GB" w:eastAsia="en-GB"/>
         </w:rPr>
       </w:pPr>
+      <w:bookmarkStart w:id="20" w:name="_Toc76719981"/>
       <w:r>
         <w:rPr>
           <w:lang w:eastAsia="en-GB"/>
         </w:rPr>
         <w:t>7.0 RISKS</w:t>
       </w:r>
+      <w:bookmarkEnd w:id="20"/>
       <w:r>
         <w:rPr>
           <w:lang w:val="en-GB" w:eastAsia="en-GB"/>
@@ -10006,15 +11738,7 @@
                 <w:rFonts w:ascii="Calibri" w:eastAsia="Times New Roman" w:hAnsi="Calibri" w:cs="Calibri"/>
                 <w:lang w:val="en-GB" w:eastAsia="en-GB"/>
               </w:rPr>
-              <w:t xml:space="preserve">Ensuring communication and flexibility so that everyone in the project is aware that roles and workload may </w:t>
-            </w:r>
-            <w:r>
-              <w:rPr>
-                <w:rFonts w:ascii="Calibri" w:eastAsia="Times New Roman" w:hAnsi="Calibri" w:cs="Calibri"/>
-                <w:lang w:val="en-GB" w:eastAsia="en-GB"/>
-              </w:rPr>
-              <w:lastRenderedPageBreak/>
-              <w:t>be subject to change at any given point.  </w:t>
+              <w:t>Ensuring communication and flexibility so that everyone in the project is aware that roles and workload may be subject to change at any given point.  </w:t>
             </w:r>
           </w:p>
         </w:tc>
@@ -10048,7 +11772,6 @@
                 <w:rFonts w:ascii="Calibri" w:eastAsia="Times New Roman" w:hAnsi="Calibri" w:cs="Calibri"/>
                 <w:lang w:val="en-GB" w:eastAsia="en-GB"/>
               </w:rPr>
-              <w:lastRenderedPageBreak/>
               <w:t>Possible Chance </w:t>
             </w:r>
           </w:p>
@@ -10588,6 +12311,7 @@
           <w:rFonts w:ascii="Calibri" w:eastAsia="MS Mincho" w:hAnsi="Calibri" w:cs="Calibri"/>
           <w:lang w:val="en-GB" w:eastAsia="en-GB"/>
         </w:rPr>
+        <w:lastRenderedPageBreak/>
         <w:t>Risks will be raised with the Project Manager, who will notify the project stakeholders via the project Risk Log. As all risks are project based and should be part of project standards, testing will not be keeping a separate risk log.  </w:t>
       </w:r>
     </w:p>
@@ -10619,11 +12343,19 @@
           <w:lang w:val="en-GB" w:eastAsia="en-GB"/>
         </w:rPr>
       </w:pPr>
-      <w:r>
-        <w:rPr>
-          <w:lang w:val="en-GB" w:eastAsia="en-GB"/>
-        </w:rPr>
-        <w:t>8.0 Pass/Fail Criteria  </w:t>
+      <w:bookmarkStart w:id="21" w:name="_Toc76719982"/>
+      <w:r>
+        <w:rPr>
+          <w:lang w:val="en-GB" w:eastAsia="en-GB"/>
+        </w:rPr>
+        <w:t>8.0 Pass/Fail Criteria</w:t>
+      </w:r>
+      <w:bookmarkEnd w:id="21"/>
+      <w:r>
+        <w:rPr>
+          <w:lang w:val="en-GB" w:eastAsia="en-GB"/>
+        </w:rPr>
+        <w:t>  </w:t>
       </w:r>
     </w:p>
     <w:p>

</xml_diff>